<commit_message>
finished code, working for 9600 baud rate for HAMMING and for 19600 for CRC.
</commit_message>
<xml_diff>
--- a/Lab3/Lab 3 report.docx
+++ b/Lab3/Lab 3 report.docx
@@ -363,7 +363,7 @@
           </mc:Choice>
           <mc:Fallback>
             <w:pict>
-              <v:shapetype w14:anchorId="0FA7E423" id="_x0000_t75" coordsize="21600,21600" o:spt="75" o:preferrelative="t" path="m@4@5l@4@11@9@11@9@5xe" filled="f" stroked="f">
+              <v:shapetype w14:anchorId="7F356528" id="_x0000_t75" coordsize="21600,21600" o:spt="75" o:preferrelative="t" path="m@4@5l@4@11@9@11@9@5xe" filled="f" stroked="f">
                 <v:stroke joinstyle="miter"/>
                 <v:formulas>
                   <v:f eqn="if lineDrawn pixelLineWidth 0"/>
@@ -428,7 +428,7 @@
           </mc:Choice>
           <mc:Fallback>
             <w:pict>
-              <v:shape w14:anchorId="28C153DC" id="Ink 4" o:spid="_x0000_s1026" type="#_x0000_t75" style="position:absolute;margin-left:104.3pt;margin-top:221.55pt;width:8.55pt;height:17.05pt;z-index:251661312;visibility:visible;mso-wrap-style:square;mso-wrap-distance-left:9pt;mso-wrap-distance-top:0;mso-wrap-distance-right:9pt;mso-wrap-distance-bottom:0;mso-position-horizontal:absolute;mso-position-horizontal-relative:text;mso-position-vertical:absolute;mso-position-vertical-relative:text" o:gfxdata="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">
+              <v:shape w14:anchorId="7A415633" id="Ink 4" o:spid="_x0000_s1026" type="#_x0000_t75" style="position:absolute;margin-left:104.3pt;margin-top:221.55pt;width:8.55pt;height:17.05pt;z-index:251661312;visibility:visible;mso-wrap-style:square;mso-wrap-distance-left:9pt;mso-wrap-distance-top:0;mso-wrap-distance-right:9pt;mso-wrap-distance-bottom:0;mso-position-horizontal:absolute;mso-position-horizontal-relative:text;mso-position-vertical:absolute;mso-position-vertical-relative:text" o:gfxdata="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">
                 <v:imagedata r:id="rId12" o:title=""/>
               </v:shape>
             </w:pict>
@@ -474,7 +474,7 @@
           </mc:Choice>
           <mc:Fallback>
             <w:pict>
-              <v:shape w14:anchorId="1BBBA4C0" id="Ink 3" o:spid="_x0000_s1026" type="#_x0000_t75" style="position:absolute;margin-left:103.3pt;margin-top:185.1pt;width:8.55pt;height:17.05pt;z-index:251660288;visibility:visible;mso-wrap-style:square;mso-wrap-distance-left:9pt;mso-wrap-distance-top:0;mso-wrap-distance-right:9pt;mso-wrap-distance-bottom:0;mso-position-horizontal:absolute;mso-position-horizontal-relative:text;mso-position-vertical:absolute;mso-position-vertical-relative:text" o:gfxdata="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">
+              <v:shape w14:anchorId="3C6A3905" id="Ink 3" o:spid="_x0000_s1026" type="#_x0000_t75" style="position:absolute;margin-left:103.3pt;margin-top:185.1pt;width:8.55pt;height:17.05pt;z-index:251660288;visibility:visible;mso-wrap-style:square;mso-wrap-distance-left:9pt;mso-wrap-distance-top:0;mso-wrap-distance-right:9pt;mso-wrap-distance-bottom:0;mso-position-horizontal:absolute;mso-position-horizontal-relative:text;mso-position-vertical:absolute;mso-position-vertical-relative:text" o:gfxdata="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">
                 <v:imagedata r:id="rId12" o:title=""/>
               </v:shape>
             </w:pict>
@@ -620,7 +620,7 @@
           </mc:Choice>
           <mc:Fallback>
             <w:pict>
-              <v:shape w14:anchorId="5EC81AAD" id="Ink 11" o:spid="_x0000_s1026" type="#_x0000_t75" style="position:absolute;margin-left:83.8pt;margin-top:96.2pt;width:8.55pt;height:17.05pt;z-index:251667456;visibility:visible;mso-wrap-style:square;mso-wrap-distance-left:9pt;mso-wrap-distance-top:0;mso-wrap-distance-right:9pt;mso-wrap-distance-bottom:0;mso-position-horizontal:absolute;mso-position-horizontal-relative:text;mso-position-vertical:absolute;mso-position-vertical-relative:text" o:gfxdata="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">
+              <v:shape w14:anchorId="5667299B" id="Ink 11" o:spid="_x0000_s1026" type="#_x0000_t75" style="position:absolute;margin-left:83.8pt;margin-top:96.2pt;width:8.55pt;height:17.05pt;z-index:251667456;visibility:visible;mso-wrap-style:square;mso-wrap-distance-left:9pt;mso-wrap-distance-top:0;mso-wrap-distance-right:9pt;mso-wrap-distance-bottom:0;mso-position-horizontal:absolute;mso-position-horizontal-relative:text;mso-position-vertical:absolute;mso-position-vertical-relative:text" o:gfxdata="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">
                 <v:imagedata r:id="rId15" o:title=""/>
               </v:shape>
             </w:pict>
@@ -666,7 +666,7 @@
           </mc:Choice>
           <mc:Fallback>
             <w:pict>
-              <v:shape w14:anchorId="3A4C6510" id="Ink 10" o:spid="_x0000_s1026" type="#_x0000_t75" style="position:absolute;margin-left:84.25pt;margin-top:53.25pt;width:8.55pt;height:17.05pt;z-index:251666432;visibility:visible;mso-wrap-style:square;mso-wrap-distance-left:9pt;mso-wrap-distance-top:0;mso-wrap-distance-right:9pt;mso-wrap-distance-bottom:0;mso-position-horizontal:absolute;mso-position-horizontal-relative:text;mso-position-vertical:absolute;mso-position-vertical-relative:text" o:gfxdata="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">
+              <v:shape w14:anchorId="457B23F3" id="Ink 10" o:spid="_x0000_s1026" type="#_x0000_t75" style="position:absolute;margin-left:84.25pt;margin-top:53.25pt;width:8.55pt;height:17.05pt;z-index:251666432;visibility:visible;mso-wrap-style:square;mso-wrap-distance-left:9pt;mso-wrap-distance-top:0;mso-wrap-distance-right:9pt;mso-wrap-distance-bottom:0;mso-position-horizontal:absolute;mso-position-horizontal-relative:text;mso-position-vertical:absolute;mso-position-vertical-relative:text" o:gfxdata="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">
                 <v:imagedata r:id="rId15" o:title=""/>
               </v:shape>
             </w:pict>
@@ -712,7 +712,7 @@
           </mc:Choice>
           <mc:Fallback>
             <w:pict>
-              <v:shape w14:anchorId="16EBCC91" id="Ink 7" o:spid="_x0000_s1026" type="#_x0000_t75" style="position:absolute;margin-left:92.75pt;margin-top:97.25pt;width:8.55pt;height:17.05pt;z-index:251665408;visibility:visible;mso-wrap-style:square;mso-wrap-distance-left:9pt;mso-wrap-distance-top:0;mso-wrap-distance-right:9pt;mso-wrap-distance-bottom:0;mso-position-horizontal:absolute;mso-position-horizontal-relative:text;mso-position-vertical:absolute;mso-position-vertical-relative:text" o:gfxdata="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">
+              <v:shape w14:anchorId="00851251" id="Ink 7" o:spid="_x0000_s1026" type="#_x0000_t75" style="position:absolute;margin-left:92.75pt;margin-top:97.25pt;width:8.55pt;height:17.05pt;z-index:251665408;visibility:visible;mso-wrap-style:square;mso-wrap-distance-left:9pt;mso-wrap-distance-top:0;mso-wrap-distance-right:9pt;mso-wrap-distance-bottom:0;mso-position-horizontal:absolute;mso-position-horizontal-relative:text;mso-position-vertical:absolute;mso-position-vertical-relative:text" o:gfxdata="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">
                 <v:imagedata r:id="rId12" o:title=""/>
               </v:shape>
             </w:pict>
@@ -758,7 +758,7 @@
           </mc:Choice>
           <mc:Fallback>
             <w:pict>
-              <v:shape w14:anchorId="2E03D810" id="Ink 6" o:spid="_x0000_s1026" type="#_x0000_t75" style="position:absolute;margin-left:92.3pt;margin-top:53.25pt;width:8.55pt;height:17.05pt;z-index:251664384;visibility:visible;mso-wrap-style:square;mso-wrap-distance-left:9pt;mso-wrap-distance-top:0;mso-wrap-distance-right:9pt;mso-wrap-distance-bottom:0;mso-position-horizontal:absolute;mso-position-horizontal-relative:text;mso-position-vertical:absolute;mso-position-vertical-relative:text" o:gfxdata="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">
+              <v:shape w14:anchorId="6BF2C2EE" id="Ink 6" o:spid="_x0000_s1026" type="#_x0000_t75" style="position:absolute;margin-left:92.3pt;margin-top:53.25pt;width:8.55pt;height:17.05pt;z-index:251664384;visibility:visible;mso-wrap-style:square;mso-wrap-distance-left:9pt;mso-wrap-distance-top:0;mso-wrap-distance-right:9pt;mso-wrap-distance-bottom:0;mso-position-horizontal:absolute;mso-position-horizontal-relative:text;mso-position-vertical:absolute;mso-position-vertical-relative:text" o:gfxdata="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">
                 <v:imagedata r:id="rId12" o:title=""/>
               </v:shape>
             </w:pict>
@@ -913,7 +913,7 @@
           </mc:Choice>
           <mc:Fallback>
             <w:pict>
-              <v:shape w14:anchorId="2761166F" id="Ink 26" o:spid="_x0000_s1026" type="#_x0000_t75" style="position:absolute;margin-left:56.3pt;margin-top:272.65pt;width:13.4pt;height:21.35pt;z-index:251682816;visibility:visible;mso-wrap-style:square;mso-wrap-distance-left:9pt;mso-wrap-distance-top:0;mso-wrap-distance-right:9pt;mso-wrap-distance-bottom:0;mso-position-horizontal:absolute;mso-position-horizontal-relative:text;mso-position-vertical:absolute;mso-position-vertical-relative:text" o:gfxdata="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">
+              <v:shape w14:anchorId="08B1F9D8" id="Ink 26" o:spid="_x0000_s1026" type="#_x0000_t75" style="position:absolute;margin-left:56.3pt;margin-top:272.65pt;width:13.4pt;height:21.35pt;z-index:251682816;visibility:visible;mso-wrap-style:square;mso-wrap-distance-left:9pt;mso-wrap-distance-top:0;mso-wrap-distance-right:9pt;mso-wrap-distance-bottom:0;mso-position-horizontal:absolute;mso-position-horizontal-relative:text;mso-position-vertical:absolute;mso-position-vertical-relative:text" o:gfxdata="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">
                 <v:imagedata r:id="rId21" o:title=""/>
               </v:shape>
             </w:pict>
@@ -959,7 +959,7 @@
           </mc:Choice>
           <mc:Fallback>
             <w:pict>
-              <v:shape w14:anchorId="12A657F2" id="Ink 25" o:spid="_x0000_s1026" type="#_x0000_t75" style="position:absolute;margin-left:57.3pt;margin-top:256.45pt;width:60pt;height:19.05pt;z-index:251681792;visibility:visible;mso-wrap-style:square;mso-wrap-distance-left:9pt;mso-wrap-distance-top:0;mso-wrap-distance-right:9pt;mso-wrap-distance-bottom:0;mso-position-horizontal:absolute;mso-position-horizontal-relative:text;mso-position-vertical:absolute;mso-position-vertical-relative:text" o:gfxdata="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">
+              <v:shape w14:anchorId="4BCBD85A" id="Ink 25" o:spid="_x0000_s1026" type="#_x0000_t75" style="position:absolute;margin-left:57.3pt;margin-top:256.45pt;width:60pt;height:19.05pt;z-index:251681792;visibility:visible;mso-wrap-style:square;mso-wrap-distance-left:9pt;mso-wrap-distance-top:0;mso-wrap-distance-right:9pt;mso-wrap-distance-bottom:0;mso-position-horizontal:absolute;mso-position-horizontal-relative:text;mso-position-vertical:absolute;mso-position-vertical-relative:text" o:gfxdata="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">
                 <v:imagedata r:id="rId23" o:title=""/>
               </v:shape>
             </w:pict>
@@ -1005,7 +1005,7 @@
           </mc:Choice>
           <mc:Fallback>
             <w:pict>
-              <v:shape w14:anchorId="5BC58949" id="Ink 24" o:spid="_x0000_s1026" type="#_x0000_t75" style="position:absolute;margin-left:88.3pt;margin-top:220.5pt;width:8.55pt;height:17.05pt;z-index:251680768;visibility:visible;mso-wrap-style:square;mso-wrap-distance-left:9pt;mso-wrap-distance-top:0;mso-wrap-distance-right:9pt;mso-wrap-distance-bottom:0;mso-position-horizontal:absolute;mso-position-horizontal-relative:text;mso-position-vertical:absolute;mso-position-vertical-relative:text" o:gfxdata="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">
+              <v:shape w14:anchorId="270E626D" id="Ink 24" o:spid="_x0000_s1026" type="#_x0000_t75" style="position:absolute;margin-left:88.3pt;margin-top:220.5pt;width:8.55pt;height:17.05pt;z-index:251680768;visibility:visible;mso-wrap-style:square;mso-wrap-distance-left:9pt;mso-wrap-distance-top:0;mso-wrap-distance-right:9pt;mso-wrap-distance-bottom:0;mso-position-horizontal:absolute;mso-position-horizontal-relative:text;mso-position-vertical:absolute;mso-position-vertical-relative:text" o:gfxdata="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">
                 <v:imagedata r:id="rId25" o:title=""/>
               </v:shape>
             </w:pict>
@@ -1051,7 +1051,7 @@
           </mc:Choice>
           <mc:Fallback>
             <w:pict>
-              <v:shape w14:anchorId="3B203471" id="Ink 23" o:spid="_x0000_s1026" type="#_x0000_t75" style="position:absolute;margin-left:87.25pt;margin-top:182pt;width:8.55pt;height:17.05pt;z-index:251679744;visibility:visible;mso-wrap-style:square;mso-wrap-distance-left:9pt;mso-wrap-distance-top:0;mso-wrap-distance-right:9pt;mso-wrap-distance-bottom:0;mso-position-horizontal:absolute;mso-position-horizontal-relative:text;mso-position-vertical:absolute;mso-position-vertical-relative:text" o:gfxdata="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">
+              <v:shape w14:anchorId="4496C064" id="Ink 23" o:spid="_x0000_s1026" type="#_x0000_t75" style="position:absolute;margin-left:87.25pt;margin-top:182pt;width:8.55pt;height:17.05pt;z-index:251679744;visibility:visible;mso-wrap-style:square;mso-wrap-distance-left:9pt;mso-wrap-distance-top:0;mso-wrap-distance-right:9pt;mso-wrap-distance-bottom:0;mso-position-horizontal:absolute;mso-position-horizontal-relative:text;mso-position-vertical:absolute;mso-position-vertical-relative:text" o:gfxdata="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">
                 <v:imagedata r:id="rId25" o:title=""/>
               </v:shape>
             </w:pict>
@@ -1097,7 +1097,7 @@
           </mc:Choice>
           <mc:Fallback>
             <w:pict>
-              <v:shape w14:anchorId="56755CC5" id="Ink 22" o:spid="_x0000_s1026" type="#_x0000_t75" style="position:absolute;margin-left:80.25pt;margin-top:105.5pt;width:8.55pt;height:17.05pt;z-index:251678720;visibility:visible;mso-wrap-style:square;mso-wrap-distance-left:9pt;mso-wrap-distance-top:0;mso-wrap-distance-right:9pt;mso-wrap-distance-bottom:0;mso-position-horizontal:absolute;mso-position-horizontal-relative:text;mso-position-vertical:absolute;mso-position-vertical-relative:text" o:gfxdata="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">
+              <v:shape w14:anchorId="667B35C6" id="Ink 22" o:spid="_x0000_s1026" type="#_x0000_t75" style="position:absolute;margin-left:80.25pt;margin-top:105.5pt;width:8.55pt;height:17.05pt;z-index:251678720;visibility:visible;mso-wrap-style:square;mso-wrap-distance-left:9pt;mso-wrap-distance-top:0;mso-wrap-distance-right:9pt;mso-wrap-distance-bottom:0;mso-position-horizontal:absolute;mso-position-horizontal-relative:text;mso-position-vertical:absolute;mso-position-vertical-relative:text" o:gfxdata="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">
                 <v:imagedata r:id="rId25" o:title=""/>
               </v:shape>
             </w:pict>
@@ -1143,7 +1143,7 @@
           </mc:Choice>
           <mc:Fallback>
             <w:pict>
-              <v:shape w14:anchorId="271DB363" id="Ink 21" o:spid="_x0000_s1026" type="#_x0000_t75" style="position:absolute;margin-left:80.25pt;margin-top:63.45pt;width:8.55pt;height:17.05pt;z-index:251677696;visibility:visible;mso-wrap-style:square;mso-wrap-distance-left:9pt;mso-wrap-distance-top:0;mso-wrap-distance-right:9pt;mso-wrap-distance-bottom:0;mso-position-horizontal:absolute;mso-position-horizontal-relative:text;mso-position-vertical:absolute;mso-position-vertical-relative:text" o:gfxdata="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">
+              <v:shape w14:anchorId="1AAE61FB" id="Ink 21" o:spid="_x0000_s1026" type="#_x0000_t75" style="position:absolute;margin-left:80.25pt;margin-top:63.45pt;width:8.55pt;height:17.05pt;z-index:251677696;visibility:visible;mso-wrap-style:square;mso-wrap-distance-left:9pt;mso-wrap-distance-top:0;mso-wrap-distance-right:9pt;mso-wrap-distance-bottom:0;mso-position-horizontal:absolute;mso-position-horizontal-relative:text;mso-position-vertical:absolute;mso-position-vertical-relative:text" o:gfxdata="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">
                 <v:imagedata r:id="rId25" o:title=""/>
               </v:shape>
             </w:pict>
@@ -1189,7 +1189,7 @@
           </mc:Choice>
           <mc:Fallback>
             <w:pict>
-              <v:shape w14:anchorId="6D7E18ED" id="Ink 20" o:spid="_x0000_s1026" type="#_x0000_t75" style="position:absolute;margin-left:94.8pt;margin-top:221pt;width:8.55pt;height:17.05pt;z-index:251676672;visibility:visible;mso-wrap-style:square;mso-wrap-distance-left:9pt;mso-wrap-distance-top:0;mso-wrap-distance-right:9pt;mso-wrap-distance-bottom:0;mso-position-horizontal:absolute;mso-position-horizontal-relative:text;mso-position-vertical:absolute;mso-position-vertical-relative:text" o:gfxdata="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">
+              <v:shape w14:anchorId="08FFE686" id="Ink 20" o:spid="_x0000_s1026" type="#_x0000_t75" style="position:absolute;margin-left:94.8pt;margin-top:221pt;width:8.55pt;height:17.05pt;z-index:251676672;visibility:visible;mso-wrap-style:square;mso-wrap-distance-left:9pt;mso-wrap-distance-top:0;mso-wrap-distance-right:9pt;mso-wrap-distance-bottom:0;mso-position-horizontal:absolute;mso-position-horizontal-relative:text;mso-position-vertical:absolute;mso-position-vertical-relative:text" o:gfxdata="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">
                 <v:imagedata r:id="rId15" o:title=""/>
               </v:shape>
             </w:pict>
@@ -1235,7 +1235,7 @@
           </mc:Choice>
           <mc:Fallback>
             <w:pict>
-              <v:shape w14:anchorId="4C8FD4BE" id="Ink 19" o:spid="_x0000_s1026" type="#_x0000_t75" style="position:absolute;margin-left:96.3pt;margin-top:181.5pt;width:8.55pt;height:17.05pt;z-index:251675648;visibility:visible;mso-wrap-style:square;mso-wrap-distance-left:9pt;mso-wrap-distance-top:0;mso-wrap-distance-right:9pt;mso-wrap-distance-bottom:0;mso-position-horizontal:absolute;mso-position-horizontal-relative:text;mso-position-vertical:absolute;mso-position-vertical-relative:text" o:gfxdata="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">
+              <v:shape w14:anchorId="4061C588" id="Ink 19" o:spid="_x0000_s1026" type="#_x0000_t75" style="position:absolute;margin-left:96.3pt;margin-top:181.5pt;width:8.55pt;height:17.05pt;z-index:251675648;visibility:visible;mso-wrap-style:square;mso-wrap-distance-left:9pt;mso-wrap-distance-top:0;mso-wrap-distance-right:9pt;mso-wrap-distance-bottom:0;mso-position-horizontal:absolute;mso-position-horizontal-relative:text;mso-position-vertical:absolute;mso-position-vertical-relative:text" o:gfxdata="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">
                 <v:imagedata r:id="rId15" o:title=""/>
               </v:shape>
             </w:pict>
@@ -1281,7 +1281,7 @@
           </mc:Choice>
           <mc:Fallback>
             <w:pict>
-              <v:shape w14:anchorId="03542FCC" id="Ink 18" o:spid="_x0000_s1026" type="#_x0000_t75" style="position:absolute;margin-left:88.3pt;margin-top:105.5pt;width:8.55pt;height:17.05pt;z-index:251674624;visibility:visible;mso-wrap-style:square;mso-wrap-distance-left:9pt;mso-wrap-distance-top:0;mso-wrap-distance-right:9pt;mso-wrap-distance-bottom:0;mso-position-horizontal:absolute;mso-position-horizontal-relative:text;mso-position-vertical:absolute;mso-position-vertical-relative:text" o:gfxdata="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">
+              <v:shape w14:anchorId="41F14297" id="Ink 18" o:spid="_x0000_s1026" type="#_x0000_t75" style="position:absolute;margin-left:88.3pt;margin-top:105.5pt;width:8.55pt;height:17.05pt;z-index:251674624;visibility:visible;mso-wrap-style:square;mso-wrap-distance-left:9pt;mso-wrap-distance-top:0;mso-wrap-distance-right:9pt;mso-wrap-distance-bottom:0;mso-position-horizontal:absolute;mso-position-horizontal-relative:text;mso-position-vertical:absolute;mso-position-vertical-relative:text" o:gfxdata="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">
                 <v:imagedata r:id="rId15" o:title=""/>
               </v:shape>
             </w:pict>
@@ -1327,7 +1327,7 @@
           </mc:Choice>
           <mc:Fallback>
             <w:pict>
-              <v:shape w14:anchorId="5B837725" id="Ink 17" o:spid="_x0000_s1026" type="#_x0000_t75" style="position:absolute;margin-left:87.8pt;margin-top:64pt;width:8.55pt;height:17.05pt;z-index:251673600;visibility:visible;mso-wrap-style:square;mso-wrap-distance-left:9pt;mso-wrap-distance-top:0;mso-wrap-distance-right:9pt;mso-wrap-distance-bottom:0;mso-position-horizontal:absolute;mso-position-horizontal-relative:text;mso-position-vertical:absolute;mso-position-vertical-relative:text" o:gfxdata="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">
+              <v:shape w14:anchorId="74A8B41C" id="Ink 17" o:spid="_x0000_s1026" type="#_x0000_t75" style="position:absolute;margin-left:87.8pt;margin-top:64pt;width:8.55pt;height:17.05pt;z-index:251673600;visibility:visible;mso-wrap-style:square;mso-wrap-distance-left:9pt;mso-wrap-distance-top:0;mso-wrap-distance-right:9pt;mso-wrap-distance-bottom:0;mso-position-horizontal:absolute;mso-position-horizontal-relative:text;mso-position-vertical:absolute;mso-position-vertical-relative:text" o:gfxdata="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">
                 <v:imagedata r:id="rId15" o:title=""/>
               </v:shape>
             </w:pict>
@@ -1373,7 +1373,7 @@
           </mc:Choice>
           <mc:Fallback>
             <w:pict>
-              <v:shape w14:anchorId="15A1F660" id="Ink 16" o:spid="_x0000_s1026" type="#_x0000_t75" style="position:absolute;margin-left:103.75pt;margin-top:219.5pt;width:8.55pt;height:17.05pt;z-index:251672576;visibility:visible;mso-wrap-style:square;mso-wrap-distance-left:9pt;mso-wrap-distance-top:0;mso-wrap-distance-right:9pt;mso-wrap-distance-bottom:0;mso-position-horizontal:absolute;mso-position-horizontal-relative:text;mso-position-vertical:absolute;mso-position-vertical-relative:text" o:gfxdata="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">
+              <v:shape w14:anchorId="508E0A0F" id="Ink 16" o:spid="_x0000_s1026" type="#_x0000_t75" style="position:absolute;margin-left:103.75pt;margin-top:219.5pt;width:8.55pt;height:17.05pt;z-index:251672576;visibility:visible;mso-wrap-style:square;mso-wrap-distance-left:9pt;mso-wrap-distance-top:0;mso-wrap-distance-right:9pt;mso-wrap-distance-bottom:0;mso-position-horizontal:absolute;mso-position-horizontal-relative:text;mso-position-vertical:absolute;mso-position-vertical-relative:text" o:gfxdata="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">
                 <v:imagedata r:id="rId12" o:title=""/>
               </v:shape>
             </w:pict>
@@ -1419,7 +1419,7 @@
           </mc:Choice>
           <mc:Fallback>
             <w:pict>
-              <v:shape w14:anchorId="757E7086" id="Ink 15" o:spid="_x0000_s1026" type="#_x0000_t75" style="position:absolute;margin-left:103.75pt;margin-top:180.95pt;width:8.55pt;height:17.05pt;z-index:251671552;visibility:visible;mso-wrap-style:square;mso-wrap-distance-left:9pt;mso-wrap-distance-top:0;mso-wrap-distance-right:9pt;mso-wrap-distance-bottom:0;mso-position-horizontal:absolute;mso-position-horizontal-relative:text;mso-position-vertical:absolute;mso-position-vertical-relative:text" o:gfxdata="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">
+              <v:shape w14:anchorId="19425E5D" id="Ink 15" o:spid="_x0000_s1026" type="#_x0000_t75" style="position:absolute;margin-left:103.75pt;margin-top:180.95pt;width:8.55pt;height:17.05pt;z-index:251671552;visibility:visible;mso-wrap-style:square;mso-wrap-distance-left:9pt;mso-wrap-distance-top:0;mso-wrap-distance-right:9pt;mso-wrap-distance-bottom:0;mso-position-horizontal:absolute;mso-position-horizontal-relative:text;mso-position-vertical:absolute;mso-position-vertical-relative:text" o:gfxdata="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">
                 <v:imagedata r:id="rId12" o:title=""/>
               </v:shape>
             </w:pict>
@@ -1465,7 +1465,7 @@
           </mc:Choice>
           <mc:Fallback>
             <w:pict>
-              <v:shape w14:anchorId="353026D4" id="Ink 13" o:spid="_x0000_s1026" type="#_x0000_t75" style="position:absolute;margin-left:95.75pt;margin-top:106pt;width:8.55pt;height:17.05pt;z-index:251670528;visibility:visible;mso-wrap-style:square;mso-wrap-distance-left:9pt;mso-wrap-distance-top:0;mso-wrap-distance-right:9pt;mso-wrap-distance-bottom:0;mso-position-horizontal:absolute;mso-position-horizontal-relative:text;mso-position-vertical:absolute;mso-position-vertical-relative:text" o:gfxdata="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">
+              <v:shape w14:anchorId="6A98B0E7" id="Ink 13" o:spid="_x0000_s1026" type="#_x0000_t75" style="position:absolute;margin-left:95.75pt;margin-top:106pt;width:8.55pt;height:17.05pt;z-index:251670528;visibility:visible;mso-wrap-style:square;mso-wrap-distance-left:9pt;mso-wrap-distance-top:0;mso-wrap-distance-right:9pt;mso-wrap-distance-bottom:0;mso-position-horizontal:absolute;mso-position-horizontal-relative:text;mso-position-vertical:absolute;mso-position-vertical-relative:text" o:gfxdata="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">
                 <v:imagedata r:id="rId12" o:title=""/>
               </v:shape>
             </w:pict>
@@ -1511,7 +1511,7 @@
           </mc:Choice>
           <mc:Fallback>
             <w:pict>
-              <v:shape w14:anchorId="7C362308" id="Ink 12" o:spid="_x0000_s1026" type="#_x0000_t75" style="position:absolute;margin-left:96.3pt;margin-top:64.95pt;width:8.55pt;height:17.05pt;z-index:251669504;visibility:visible;mso-wrap-style:square;mso-wrap-distance-left:9pt;mso-wrap-distance-top:0;mso-wrap-distance-right:9pt;mso-wrap-distance-bottom:0;mso-position-horizontal:absolute;mso-position-horizontal-relative:text;mso-position-vertical:absolute;mso-position-vertical-relative:text" o:gfxdata="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">
+              <v:shape w14:anchorId="625623C5" id="Ink 12" o:spid="_x0000_s1026" type="#_x0000_t75" style="position:absolute;margin-left:96.3pt;margin-top:64.95pt;width:8.55pt;height:17.05pt;z-index:251669504;visibility:visible;mso-wrap-style:square;mso-wrap-distance-left:9pt;mso-wrap-distance-top:0;mso-wrap-distance-right:9pt;mso-wrap-distance-bottom:0;mso-position-horizontal:absolute;mso-position-horizontal-relative:text;mso-position-vertical:absolute;mso-position-vertical-relative:text" o:gfxdata="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">
                 <v:imagedata r:id="rId12" o:title=""/>
               </v:shape>
             </w:pict>
@@ -1606,36 +1606,248 @@
       <w:pPr>
         <w:bidi/>
         <w:rPr>
+          <w:rtl/>
+          <w:lang w:val="en-US"/>
+        </w:rPr>
+      </w:pPr>
+      <w:r>
+        <w:rPr>
           <w:rFonts w:hint="cs"/>
           <w:rtl/>
           <w:lang w:val="en-US"/>
         </w:rPr>
-      </w:pPr>
+        <w:t xml:space="preserve">כפי שניתן לראות קוד </w:t>
+      </w:r>
+      <w:r>
+        <w:rPr>
+          <w:lang w:val="en-US"/>
+        </w:rPr>
+        <w:t>Hamming</w:t>
+      </w:r>
       <w:r>
         <w:rPr>
           <w:rFonts w:hint="cs"/>
           <w:rtl/>
           <w:lang w:val="en-US"/>
         </w:rPr>
-        <w:t xml:space="preserve">כפי שניתן לראות קוד </w:t>
-      </w:r>
-      <w:proofErr w:type="spellStart"/>
-      <w:r>
-        <w:rPr>
-          <w:rFonts w:hint="cs"/>
+        <w:t xml:space="preserve"> לא זיהה טעויות.</w:t>
+      </w:r>
+    </w:p>
+    <w:p>
+      <w:pPr>
+        <w:rPr>
           <w:rtl/>
           <w:lang w:val="en-US"/>
         </w:rPr>
-        <w:t>האמינג</w:t>
-      </w:r>
-      <w:proofErr w:type="spellEnd"/>
-      <w:r>
-        <w:rPr>
-          <w:rFonts w:hint="cs"/>
+      </w:pPr>
+      <w:r>
+        <w:rPr>
           <w:rtl/>
           <w:lang w:val="en-US"/>
         </w:rPr>
-        <w:t xml:space="preserve"> לא זיהה טעויות.</w:t>
+        <w:br w:type="page"/>
+      </w:r>
+    </w:p>
+    <w:p>
+      <w:pPr>
+        <w:rPr>
+          <w:lang w:val="en-US"/>
+        </w:rPr>
+      </w:pPr>
+      <w:r>
+        <w:rPr>
+          <w:lang w:val="en-US"/>
+        </w:rPr>
+        <w:lastRenderedPageBreak/>
+        <w:drawing>
+          <wp:anchor distT="0" distB="0" distL="114300" distR="114300" simplePos="0" relativeHeight="251683840" behindDoc="1" locked="0" layoutInCell="1" allowOverlap="1" wp14:anchorId="2F03002D" wp14:editId="4C3A9B37">
+            <wp:simplePos x="0" y="0"/>
+            <wp:positionH relativeFrom="column">
+              <wp:posOffset>749300</wp:posOffset>
+            </wp:positionH>
+            <wp:positionV relativeFrom="paragraph">
+              <wp:posOffset>285750</wp:posOffset>
+            </wp:positionV>
+            <wp:extent cx="2066925" cy="1247775"/>
+            <wp:effectExtent l="0" t="0" r="9525" b="9525"/>
+            <wp:wrapTight wrapText="bothSides">
+              <wp:wrapPolygon edited="0">
+                <wp:start x="0" y="0"/>
+                <wp:lineTo x="0" y="21435"/>
+                <wp:lineTo x="21500" y="21435"/>
+                <wp:lineTo x="21500" y="0"/>
+                <wp:lineTo x="0" y="0"/>
+              </wp:wrapPolygon>
+            </wp:wrapTight>
+            <wp:docPr id="722584889" name="Picture 1"/>
+            <wp:cNvGraphicFramePr>
+              <a:graphicFrameLocks xmlns:a="http://schemas.openxmlformats.org/drawingml/2006/main" noChangeAspect="1"/>
+            </wp:cNvGraphicFramePr>
+            <a:graphic xmlns:a="http://schemas.openxmlformats.org/drawingml/2006/main">
+              <a:graphicData uri="http://schemas.openxmlformats.org/drawingml/2006/picture">
+                <pic:pic xmlns:pic="http://schemas.openxmlformats.org/drawingml/2006/picture">
+                  <pic:nvPicPr>
+                    <pic:cNvPr id="722584889" name=""/>
+                    <pic:cNvPicPr/>
+                  </pic:nvPicPr>
+                  <pic:blipFill>
+                    <a:blip r:embed="rId38">
+                      <a:extLst>
+                        <a:ext uri="{28A0092B-C50C-407E-A947-70E740481C1C}">
+                          <a14:useLocalDpi xmlns:a14="http://schemas.microsoft.com/office/drawing/2010/main" val="0"/>
+                        </a:ext>
+                      </a:extLst>
+                    </a:blip>
+                    <a:stretch>
+                      <a:fillRect/>
+                    </a:stretch>
+                  </pic:blipFill>
+                  <pic:spPr>
+                    <a:xfrm>
+                      <a:off x="0" y="0"/>
+                      <a:ext cx="2066925" cy="1247775"/>
+                    </a:xfrm>
+                    <a:prstGeom prst="rect">
+                      <a:avLst/>
+                    </a:prstGeom>
+                  </pic:spPr>
+                </pic:pic>
+              </a:graphicData>
+            </a:graphic>
+          </wp:anchor>
+        </w:drawing>
+      </w:r>
+      <w:r>
+        <w:rPr>
+          <w:b/>
+          <w:bCs/>
+          <w:u w:val="single"/>
+          <w:lang w:val="en-US"/>
+        </w:rPr>
+        <w:t>CRC code screenshots</w:t>
+      </w:r>
+      <w:r>
+        <w:rPr>
+          <w:lang w:val="en-US"/>
+        </w:rPr>
+        <w:t>:</w:t>
+      </w:r>
+    </w:p>
+    <w:p>
+      <w:pPr>
+        <w:pStyle w:val="ListParagraph"/>
+        <w:numPr>
+          <w:ilvl w:val="0"/>
+          <w:numId w:val="2"/>
+        </w:numPr>
+        <w:rPr>
+          <w:lang w:val="en-US"/>
+        </w:rPr>
+      </w:pPr>
+    </w:p>
+    <w:p>
+      <w:pPr>
+        <w:rPr>
+          <w:lang w:val="en-US"/>
+        </w:rPr>
+      </w:pPr>
+    </w:p>
+    <w:p>
+      <w:pPr>
+        <w:rPr>
+          <w:lang w:val="en-US"/>
+        </w:rPr>
+      </w:pPr>
+    </w:p>
+    <w:p>
+      <w:pPr>
+        <w:rPr>
+          <w:lang w:val="en-US"/>
+        </w:rPr>
+      </w:pPr>
+    </w:p>
+    <w:p>
+      <w:pPr>
+        <w:rPr>
+          <w:lang w:val="en-US"/>
+        </w:rPr>
+      </w:pPr>
+    </w:p>
+    <w:p>
+      <w:pPr>
+        <w:pStyle w:val="ListParagraph"/>
+        <w:numPr>
+          <w:ilvl w:val="0"/>
+          <w:numId w:val="2"/>
+        </w:numPr>
+        <w:tabs>
+          <w:tab w:val="left" w:pos="2820"/>
+        </w:tabs>
+        <w:rPr>
+          <w:lang w:val="en-US"/>
+        </w:rPr>
+      </w:pPr>
+      <w:r>
+        <w:rPr>
+          <w:lang w:val="en-US"/>
+        </w:rPr>
+        <w:drawing>
+          <wp:anchor distT="0" distB="0" distL="114300" distR="114300" simplePos="0" relativeHeight="251684864" behindDoc="1" locked="0" layoutInCell="1" allowOverlap="1" wp14:anchorId="40A9866A" wp14:editId="330F1B2B">
+            <wp:simplePos x="0" y="0"/>
+            <wp:positionH relativeFrom="column">
+              <wp:posOffset>596900</wp:posOffset>
+            </wp:positionH>
+            <wp:positionV relativeFrom="paragraph">
+              <wp:posOffset>6985</wp:posOffset>
+            </wp:positionV>
+            <wp:extent cx="2219635" cy="1829055"/>
+            <wp:effectExtent l="0" t="0" r="9525" b="0"/>
+            <wp:wrapTight wrapText="bothSides">
+              <wp:wrapPolygon edited="0">
+                <wp:start x="0" y="0"/>
+                <wp:lineTo x="0" y="21375"/>
+                <wp:lineTo x="21507" y="21375"/>
+                <wp:lineTo x="21507" y="0"/>
+                <wp:lineTo x="0" y="0"/>
+              </wp:wrapPolygon>
+            </wp:wrapTight>
+            <wp:docPr id="1827079210" name="Picture 1" descr="A computer code with numbers and symbols&#10;&#10;Description automatically generated"/>
+            <wp:cNvGraphicFramePr>
+              <a:graphicFrameLocks xmlns:a="http://schemas.openxmlformats.org/drawingml/2006/main" noChangeAspect="1"/>
+            </wp:cNvGraphicFramePr>
+            <a:graphic xmlns:a="http://schemas.openxmlformats.org/drawingml/2006/main">
+              <a:graphicData uri="http://schemas.openxmlformats.org/drawingml/2006/picture">
+                <pic:pic xmlns:pic="http://schemas.openxmlformats.org/drawingml/2006/picture">
+                  <pic:nvPicPr>
+                    <pic:cNvPr id="1827079210" name="Picture 1" descr="A computer code with numbers and symbols&#10;&#10;Description automatically generated"/>
+                    <pic:cNvPicPr/>
+                  </pic:nvPicPr>
+                  <pic:blipFill>
+                    <a:blip r:embed="rId39">
+                      <a:extLst>
+                        <a:ext uri="{28A0092B-C50C-407E-A947-70E740481C1C}">
+                          <a14:useLocalDpi xmlns:a14="http://schemas.microsoft.com/office/drawing/2010/main" val="0"/>
+                        </a:ext>
+                      </a:extLst>
+                    </a:blip>
+                    <a:stretch>
+                      <a:fillRect/>
+                    </a:stretch>
+                  </pic:blipFill>
+                  <pic:spPr>
+                    <a:xfrm>
+                      <a:off x="0" y="0"/>
+                      <a:ext cx="2219635" cy="1829055"/>
+                    </a:xfrm>
+                    <a:prstGeom prst="rect">
+                      <a:avLst/>
+                    </a:prstGeom>
+                  </pic:spPr>
+                </pic:pic>
+              </a:graphicData>
+            </a:graphic>
+          </wp:anchor>
+        </w:drawing>
       </w:r>
     </w:p>
     <w:sectPr>
@@ -1789,8 +2001,100 @@
       </w:pPr>
     </w:lvl>
   </w:abstractNum>
+  <w:abstractNum w:abstractNumId="1" w15:restartNumberingAfterBreak="0">
+    <w:nsid w:val="4974274E"/>
+    <w:multiLevelType w:val="hybridMultilevel"/>
+    <w:tmpl w:val="7328387E"/>
+    <w:lvl w:ilvl="0" w:tplc="1000000F">
+      <w:start w:val="1"/>
+      <w:numFmt w:val="decimal"/>
+      <w:lvlText w:val="%1."/>
+      <w:lvlJc w:val="left"/>
+      <w:pPr>
+        <w:ind w:left="720" w:hanging="360"/>
+      </w:pPr>
+      <w:rPr>
+        <w:rFonts w:hint="default"/>
+      </w:rPr>
+    </w:lvl>
+    <w:lvl w:ilvl="1" w:tplc="10000019" w:tentative="1">
+      <w:start w:val="1"/>
+      <w:numFmt w:val="lowerLetter"/>
+      <w:lvlText w:val="%2."/>
+      <w:lvlJc w:val="left"/>
+      <w:pPr>
+        <w:ind w:left="1440" w:hanging="360"/>
+      </w:pPr>
+    </w:lvl>
+    <w:lvl w:ilvl="2" w:tplc="1000001B" w:tentative="1">
+      <w:start w:val="1"/>
+      <w:numFmt w:val="lowerRoman"/>
+      <w:lvlText w:val="%3."/>
+      <w:lvlJc w:val="right"/>
+      <w:pPr>
+        <w:ind w:left="2160" w:hanging="180"/>
+      </w:pPr>
+    </w:lvl>
+    <w:lvl w:ilvl="3" w:tplc="1000000F" w:tentative="1">
+      <w:start w:val="1"/>
+      <w:numFmt w:val="decimal"/>
+      <w:lvlText w:val="%4."/>
+      <w:lvlJc w:val="left"/>
+      <w:pPr>
+        <w:ind w:left="2880" w:hanging="360"/>
+      </w:pPr>
+    </w:lvl>
+    <w:lvl w:ilvl="4" w:tplc="10000019" w:tentative="1">
+      <w:start w:val="1"/>
+      <w:numFmt w:val="lowerLetter"/>
+      <w:lvlText w:val="%5."/>
+      <w:lvlJc w:val="left"/>
+      <w:pPr>
+        <w:ind w:left="3600" w:hanging="360"/>
+      </w:pPr>
+    </w:lvl>
+    <w:lvl w:ilvl="5" w:tplc="1000001B" w:tentative="1">
+      <w:start w:val="1"/>
+      <w:numFmt w:val="lowerRoman"/>
+      <w:lvlText w:val="%6."/>
+      <w:lvlJc w:val="right"/>
+      <w:pPr>
+        <w:ind w:left="4320" w:hanging="180"/>
+      </w:pPr>
+    </w:lvl>
+    <w:lvl w:ilvl="6" w:tplc="1000000F" w:tentative="1">
+      <w:start w:val="1"/>
+      <w:numFmt w:val="decimal"/>
+      <w:lvlText w:val="%7."/>
+      <w:lvlJc w:val="left"/>
+      <w:pPr>
+        <w:ind w:left="5040" w:hanging="360"/>
+      </w:pPr>
+    </w:lvl>
+    <w:lvl w:ilvl="7" w:tplc="10000019" w:tentative="1">
+      <w:start w:val="1"/>
+      <w:numFmt w:val="lowerLetter"/>
+      <w:lvlText w:val="%8."/>
+      <w:lvlJc w:val="left"/>
+      <w:pPr>
+        <w:ind w:left="5760" w:hanging="360"/>
+      </w:pPr>
+    </w:lvl>
+    <w:lvl w:ilvl="8" w:tplc="1000001B" w:tentative="1">
+      <w:start w:val="1"/>
+      <w:numFmt w:val="lowerRoman"/>
+      <w:lvlText w:val="%9."/>
+      <w:lvlJc w:val="right"/>
+      <w:pPr>
+        <w:ind w:left="6480" w:hanging="180"/>
+      </w:pPr>
+    </w:lvl>
+  </w:abstractNum>
   <w:num w:numId="1" w16cid:durableId="1887184307">
     <w:abstractNumId w:val="0"/>
+  </w:num>
+  <w:num w:numId="2" w16cid:durableId="1170145641">
+    <w:abstractNumId w:val="1"/>
   </w:num>
 </w:numbering>
 </file>

</xml_diff>